<commit_message>
word check one two
</commit_message>
<xml_diff>
--- a/CV - Ben Bar.docx
+++ b/CV - Ben Bar.docx
@@ -139,6 +139,18 @@
                 <w:szCs w:val="52"/>
               </w:rPr>
               <w:t>r</w:t>
+            </w:r>
+            <w:r>
+              <w:rPr>
+                <w:rFonts w:ascii="Cambria" w:hAnsi="Cambria" w:cstheme="majorBidi"/>
+                <w:b w:val="0"/>
+                <w:bCs/>
+                <w:caps w:val="0"/>
+                <w:color w:val="FFFFFF" w:themeColor="background1"/>
+                <w:sz w:val="52"/>
+                <w:szCs w:val="52"/>
+              </w:rPr>
+              <w:t>rrrrr</w:t>
             </w:r>
           </w:p>
         </w:tc>
@@ -6138,15 +6150,6 @@
 </file>
 
 <file path=customXml/item1.xml><?xml version="1.0" encoding="utf-8"?>
-<?mso-contentType ?>
-<FormTemplates xmlns="http://schemas.microsoft.com/sharepoint/v3/contenttype/forms">
-  <Display>DocumentLibraryForm</Display>
-  <Edit>DocumentLibraryForm</Edit>
-  <New>DocumentLibraryForm</New>
-</FormTemplates>
-</file>
-
-<file path=customXml/item2.xml><?xml version="1.0" encoding="utf-8"?>
 <ct:contentTypeSchema xmlns:ct="http://schemas.microsoft.com/office/2006/metadata/contentType" xmlns:ma="http://schemas.microsoft.com/office/2006/metadata/properties/metaAttributes" ct:_="" ma:_="" ma:contentTypeName="Document" ma:contentTypeID="0x01010079F111ED35F8CC479449609E8A0923A6" ma:contentTypeVersion="12" ma:contentTypeDescription="Create a new document." ma:contentTypeScope="" ma:versionID="fa6e671f1cd7e4d96ff9652be322dd5e">
   <xsd:schema xmlns:xsd="http://www.w3.org/2001/XMLSchema" xmlns:xs="http://www.w3.org/2001/XMLSchema" xmlns:p="http://schemas.microsoft.com/office/2006/metadata/properties" xmlns:ns2="71af3243-3dd4-4a8d-8c0d-dd76da1f02a5" xmlns:ns3="16c05727-aa75-4e4a-9b5f-8a80a1165891" targetNamespace="http://schemas.microsoft.com/office/2006/metadata/properties" ma:root="true" ma:fieldsID="4e2496f70b101db0b8013f30a071bbf7" ns2:_="" ns3:_="">
     <xsd:import namespace="71af3243-3dd4-4a8d-8c0d-dd76da1f02a5"/>
@@ -6367,6 +6370,15 @@
 </ct:contentTypeSchema>
 </file>
 
+<file path=customXml/item2.xml><?xml version="1.0" encoding="utf-8"?>
+<?mso-contentType ?>
+<FormTemplates xmlns="http://schemas.microsoft.com/sharepoint/v3/contenttype/forms">
+  <Display>DocumentLibraryForm</Display>
+  <Edit>DocumentLibraryForm</Edit>
+  <New>DocumentLibraryForm</New>
+</FormTemplates>
+</file>
+
 <file path=customXml/item3.xml><?xml version="1.0" encoding="utf-8"?>
 <p:properties xmlns:p="http://schemas.microsoft.com/office/2006/metadata/properties" xmlns:xsi="http://www.w3.org/2001/XMLSchema-instance" xmlns:pc="http://schemas.microsoft.com/office/infopath/2007/PartnerControls">
   <documentManagement>
@@ -6377,14 +6389,6 @@
 </file>
 
 <file path=customXml/itemProps1.xml><?xml version="1.0" encoding="utf-8"?>
-<ds:datastoreItem xmlns:ds="http://schemas.openxmlformats.org/officeDocument/2006/customXml" ds:itemID="{C3ED917E-6B3F-4995-8090-FD9CFEE66038}">
-  <ds:schemaRefs>
-    <ds:schemaRef ds:uri="http://schemas.microsoft.com/sharepoint/v3/contenttype/forms"/>
-  </ds:schemaRefs>
-</ds:datastoreItem>
-</file>
-
-<file path=customXml/itemProps2.xml><?xml version="1.0" encoding="utf-8"?>
 <ds:datastoreItem xmlns:ds="http://schemas.openxmlformats.org/officeDocument/2006/customXml" ds:itemID="{647FEFD4-54E2-43C2-B579-757DDE7F1A35}">
   <ds:schemaRefs>
     <ds:schemaRef ds:uri="http://schemas.microsoft.com/office/2006/metadata/contentType"/>
@@ -6403,6 +6407,14 @@
 </ds:datastoreItem>
 </file>
 
+<file path=customXml/itemProps2.xml><?xml version="1.0" encoding="utf-8"?>
+<ds:datastoreItem xmlns:ds="http://schemas.openxmlformats.org/officeDocument/2006/customXml" ds:itemID="{C3ED917E-6B3F-4995-8090-FD9CFEE66038}">
+  <ds:schemaRefs>
+    <ds:schemaRef ds:uri="http://schemas.microsoft.com/sharepoint/v3/contenttype/forms"/>
+  </ds:schemaRefs>
+</ds:datastoreItem>
+</file>
+
 <file path=customXml/itemProps3.xml><?xml version="1.0" encoding="utf-8"?>
 <ds:datastoreItem xmlns:ds="http://schemas.openxmlformats.org/officeDocument/2006/customXml" ds:itemID="{F1735428-6F95-4096-840F-2DD96B16B624}">
   <ds:schemaRefs>

</xml_diff>

<commit_message>
CV - Liad's notes
</commit_message>
<xml_diff>
--- a/CV - Ben Bar.docx
+++ b/CV - Ben Bar.docx
@@ -1287,7 +1287,25 @@
                 <w:color w:val="000000" w:themeColor="text1"/>
                 <w:sz w:val="24"/>
               </w:rPr>
-              <w:t>Currently on my run for making YOUR company software</w:t>
+              <w:t xml:space="preserve">Currently on my run for making </w:t>
+            </w:r>
+            <w:r>
+              <w:rPr>
+                <w:rFonts w:ascii="Cambria" w:hAnsi="Cambria" w:cs="Calibri"/>
+                <w:bCs/>
+                <w:color w:val="000000" w:themeColor="text1"/>
+                <w:sz w:val="24"/>
+              </w:rPr>
+              <w:t>your</w:t>
+            </w:r>
+            <w:r>
+              <w:rPr>
+                <w:rFonts w:ascii="Cambria" w:hAnsi="Cambria" w:cs="Calibri"/>
+                <w:bCs/>
+                <w:color w:val="000000" w:themeColor="text1"/>
+                <w:sz w:val="24"/>
+              </w:rPr>
+              <w:t xml:space="preserve"> company software</w:t>
             </w:r>
             <w:r>
               <w:rPr>
@@ -1324,6 +1342,42 @@
                 <w:color w:val="000000" w:themeColor="text1"/>
                 <w:sz w:val="24"/>
               </w:rPr>
+              <w:t>h</w:t>
+            </w:r>
+            <w:r>
+              <w:rPr>
+                <w:rFonts w:ascii="Cambria" w:hAnsi="Cambria" w:cs="Calibri"/>
+                <w:bCs/>
+                <w:color w:val="000000" w:themeColor="text1"/>
+                <w:sz w:val="24"/>
+              </w:rPr>
+              <w:t xml:space="preserve">arder, </w:t>
+            </w:r>
+            <w:r>
+              <w:rPr>
+                <w:rFonts w:ascii="Cambria" w:hAnsi="Cambria" w:cs="Calibri"/>
+                <w:bCs/>
+                <w:color w:val="000000" w:themeColor="text1"/>
+                <w:sz w:val="24"/>
+              </w:rPr>
+              <w:t>b</w:t>
+            </w:r>
+            <w:r>
+              <w:rPr>
+                <w:rFonts w:ascii="Cambria" w:hAnsi="Cambria" w:cs="Calibri"/>
+                <w:bCs/>
+                <w:color w:val="000000" w:themeColor="text1"/>
+                <w:sz w:val="24"/>
+              </w:rPr>
+              <w:t xml:space="preserve">etter, </w:t>
+            </w:r>
+            <w:r>
+              <w:rPr>
+                <w:rFonts w:ascii="Cambria" w:hAnsi="Cambria" w:cs="Calibri"/>
+                <w:bCs/>
+                <w:color w:val="000000" w:themeColor="text1"/>
+                <w:sz w:val="24"/>
+              </w:rPr>
               <w:t>f</w:t>
             </w:r>
             <w:r>
@@ -1333,7 +1387,34 @@
                 <w:color w:val="000000" w:themeColor="text1"/>
                 <w:sz w:val="24"/>
               </w:rPr>
-              <w:t>ast and furious.</w:t>
+              <w:t xml:space="preserve">aster, </w:t>
+            </w:r>
+            <w:r>
+              <w:rPr>
+                <w:rFonts w:ascii="Cambria" w:hAnsi="Cambria" w:cs="Calibri"/>
+                <w:bCs/>
+                <w:color w:val="000000" w:themeColor="text1"/>
+                <w:sz w:val="24"/>
+              </w:rPr>
+              <w:t>s</w:t>
+            </w:r>
+            <w:r>
+              <w:rPr>
+                <w:rFonts w:ascii="Cambria" w:hAnsi="Cambria" w:cs="Calibri"/>
+                <w:bCs/>
+                <w:color w:val="000000" w:themeColor="text1"/>
+                <w:sz w:val="24"/>
+              </w:rPr>
+              <w:t>tronger</w:t>
+            </w:r>
+            <w:r>
+              <w:rPr>
+                <w:rFonts w:ascii="Cambria" w:hAnsi="Cambria" w:cs="Calibri"/>
+                <w:bCs/>
+                <w:color w:val="000000" w:themeColor="text1"/>
+                <w:sz w:val="24"/>
+              </w:rPr>
+              <w:t>.</w:t>
             </w:r>
           </w:p>
         </w:tc>
@@ -1493,8 +1574,7 @@
                 <w:b w:val="0"/>
                 <w:bCs/>
                 <w:color w:val="auto"/>
-                <w:sz w:val="26"/>
-                <w:szCs w:val="26"/>
+                <w:sz w:val="24"/>
                 <w:shd w:val="clear" w:color="auto" w:fill="FFFFFF"/>
               </w:rPr>
             </w:pPr>
@@ -1587,6 +1667,20 @@
               </w:rPr>
               <w:t>2019</w:t>
             </w:r>
+          </w:p>
+          <w:p>
+            <w:pPr>
+              <w:pStyle w:val="Dates"/>
+              <w:rPr>
+                <w:rFonts w:ascii="Cambria" w:hAnsi="Cambria" w:cs="Calibri"/>
+                <w:b w:val="0"/>
+                <w:bCs/>
+                <w:color w:val="auto"/>
+                <w:sz w:val="4"/>
+                <w:szCs w:val="4"/>
+                <w:shd w:val="clear" w:color="auto" w:fill="FFFFFF"/>
+              </w:rPr>
+            </w:pPr>
           </w:p>
           <w:p>
             <w:pPr>
@@ -2190,6 +2284,20 @@
           <w:p>
             <w:pPr>
               <w:pStyle w:val="Dates"/>
+              <w:ind w:left="501"/>
+              <w:rPr>
+                <w:rFonts w:ascii="Cambria" w:hAnsi="Cambria" w:cs="Calibri"/>
+                <w:b w:val="0"/>
+                <w:bCs/>
+                <w:color w:val="000000" w:themeColor="text1"/>
+                <w:sz w:val="10"/>
+                <w:szCs w:val="10"/>
+              </w:rPr>
+            </w:pPr>
+          </w:p>
+          <w:p>
+            <w:pPr>
+              <w:pStyle w:val="Dates"/>
               <w:numPr>
                 <w:ilvl w:val="0"/>
                 <w:numId w:val="30"/>
@@ -2231,6 +2339,39 @@
                 <w:sz w:val="24"/>
               </w:rPr>
               <w:t xml:space="preserve"> Magshimim freshmen within my third year.</w:t>
+            </w:r>
+          </w:p>
+          <w:p>
+            <w:pPr>
+              <w:pStyle w:val="Dates"/>
+              <w:numPr>
+                <w:ilvl w:val="0"/>
+                <w:numId w:val="30"/>
+              </w:numPr>
+              <w:rPr>
+                <w:rFonts w:ascii="Cambria" w:hAnsi="Cambria" w:cs="Calibri"/>
+                <w:b w:val="0"/>
+                <w:color w:val="000000" w:themeColor="text1"/>
+                <w:sz w:val="24"/>
+              </w:rPr>
+            </w:pPr>
+            <w:r>
+              <w:rPr>
+                <w:rFonts w:ascii="Cambria" w:hAnsi="Cambria" w:cs="Calibri"/>
+                <w:b w:val="0"/>
+                <w:color w:val="000000" w:themeColor="text1"/>
+                <w:sz w:val="24"/>
+              </w:rPr>
+              <w:t xml:space="preserve">Solved </w:t>
+            </w:r>
+            <w:r>
+              <w:rPr>
+                <w:rFonts w:ascii="Cambria" w:hAnsi="Cambria" w:cs="Calibri"/>
+                <w:b w:val="0"/>
+                <w:color w:val="000000" w:themeColor="text1"/>
+                <w:sz w:val="24"/>
+              </w:rPr>
+              <w:t>CTF’s for fun and learning.</w:t>
             </w:r>
           </w:p>
           <w:p>
@@ -2446,8 +2587,8 @@
               <w:rPr>
                 <w:rFonts w:ascii="Cambria" w:hAnsi="Cambria" w:cs="Calibri"/>
                 <w:color w:val="auto"/>
-                <w:sz w:val="8"/>
-                <w:szCs w:val="8"/>
+                <w:sz w:val="10"/>
+                <w:szCs w:val="10"/>
               </w:rPr>
             </w:pPr>
           </w:p>
@@ -2883,39 +3024,14 @@
           <w:p>
             <w:pPr>
               <w:pStyle w:val="Text"/>
-              <w:ind w:left="890"/>
-              <w:rPr>
-                <w:rFonts w:ascii="Cambria" w:hAnsi="Cambria" w:cs="Calibri"/>
-                <w:bCs/>
-                <w:color w:val="auto"/>
-                <w:sz w:val="8"/>
-                <w:szCs w:val="8"/>
-              </w:rPr>
-            </w:pPr>
-          </w:p>
-          <w:p>
-            <w:pPr>
-              <w:pStyle w:val="Text"/>
-              <w:numPr>
-                <w:ilvl w:val="0"/>
-                <w:numId w:val="22"/>
-              </w:numPr>
-              <w:rPr>
-                <w:rFonts w:ascii="Cambria" w:hAnsi="Cambria" w:cs="Calibri"/>
-                <w:bCs/>
-                <w:color w:val="000000" w:themeColor="text1"/>
-                <w:sz w:val="24"/>
-              </w:rPr>
-            </w:pPr>
-            <w:r>
-              <w:rPr>
-                <w:rFonts w:ascii="Cambria" w:hAnsi="Cambria" w:cs="Calibri"/>
-                <w:bCs/>
-                <w:color w:val="000000" w:themeColor="text1"/>
-                <w:sz w:val="24"/>
-              </w:rPr>
-              <w:t>CTF’s for fun and learning.</w:t>
-            </w:r>
+              <w:rPr>
+                <w:rFonts w:ascii="Cambria" w:hAnsi="Cambria" w:cs="Calibri"/>
+                <w:bCs/>
+                <w:color w:val="000000" w:themeColor="text1"/>
+                <w:sz w:val="10"/>
+                <w:szCs w:val="10"/>
+              </w:rPr>
+            </w:pPr>
           </w:p>
           <w:p>
             <w:pPr>
@@ -6702,15 +6818,6 @@
 </file>
 
 <file path=customXml/item1.xml><?xml version="1.0" encoding="utf-8"?>
-<p:properties xmlns:p="http://schemas.microsoft.com/office/2006/metadata/properties" xmlns:xsi="http://www.w3.org/2001/XMLSchema-instance" xmlns:pc="http://schemas.microsoft.com/office/infopath/2007/PartnerControls">
-  <documentManagement>
-    <MediaServiceKeyPoints xmlns="71af3243-3dd4-4a8d-8c0d-dd76da1f02a5" xsi:nil="true"/>
-    <Status xmlns="71af3243-3dd4-4a8d-8c0d-dd76da1f02a5">Not started</Status>
-  </documentManagement>
-</p:properties>
-</file>
-
-<file path=customXml/item2.xml><?xml version="1.0" encoding="utf-8"?>
 <ct:contentTypeSchema xmlns:ct="http://schemas.microsoft.com/office/2006/metadata/contentType" xmlns:ma="http://schemas.microsoft.com/office/2006/metadata/properties/metaAttributes" ct:_="" ma:_="" ma:contentTypeName="Document" ma:contentTypeID="0x01010079F111ED35F8CC479449609E8A0923A6" ma:contentTypeVersion="12" ma:contentTypeDescription="Create a new document." ma:contentTypeScope="" ma:versionID="fa6e671f1cd7e4d96ff9652be322dd5e">
   <xsd:schema xmlns:xsd="http://www.w3.org/2001/XMLSchema" xmlns:xs="http://www.w3.org/2001/XMLSchema" xmlns:p="http://schemas.microsoft.com/office/2006/metadata/properties" xmlns:ns2="71af3243-3dd4-4a8d-8c0d-dd76da1f02a5" xmlns:ns3="16c05727-aa75-4e4a-9b5f-8a80a1165891" targetNamespace="http://schemas.microsoft.com/office/2006/metadata/properties" ma:root="true" ma:fieldsID="4e2496f70b101db0b8013f30a071bbf7" ns2:_="" ns3:_="">
     <xsd:import namespace="71af3243-3dd4-4a8d-8c0d-dd76da1f02a5"/>
@@ -6931,11 +7038,16 @@
 </ct:contentTypeSchema>
 </file>
 
-<file path=customXml/item3.xml><?xml version="1.0" encoding="utf-8"?>
-<b:Sources xmlns:b="http://schemas.openxmlformats.org/officeDocument/2006/bibliography" xmlns="http://schemas.openxmlformats.org/officeDocument/2006/bibliography" SelectedStyle="\APASixthEditionOfficeOnline.xsl" StyleName="APA" Version="6"/>
+<file path=customXml/item2.xml><?xml version="1.0" encoding="utf-8"?>
+<p:properties xmlns:p="http://schemas.microsoft.com/office/2006/metadata/properties" xmlns:xsi="http://www.w3.org/2001/XMLSchema-instance" xmlns:pc="http://schemas.microsoft.com/office/infopath/2007/PartnerControls">
+  <documentManagement>
+    <MediaServiceKeyPoints xmlns="71af3243-3dd4-4a8d-8c0d-dd76da1f02a5" xsi:nil="true"/>
+    <Status xmlns="71af3243-3dd4-4a8d-8c0d-dd76da1f02a5">Not started</Status>
+  </documentManagement>
+</p:properties>
 </file>
 
-<file path=customXml/item4.xml><?xml version="1.0" encoding="utf-8"?>
+<file path=customXml/item3.xml><?xml version="1.0" encoding="utf-8"?>
 <?mso-contentType ?>
 <FormTemplates xmlns="http://schemas.microsoft.com/sharepoint/v3/contenttype/forms">
   <Display>DocumentLibraryForm</Display>
@@ -6944,17 +7056,11 @@
 </FormTemplates>
 </file>
 
-<file path=customXml/itemProps1.xml><?xml version="1.0" encoding="utf-8"?>
-<ds:datastoreItem xmlns:ds="http://schemas.openxmlformats.org/officeDocument/2006/customXml" ds:itemID="{F1735428-6F95-4096-840F-2DD96B16B624}">
-  <ds:schemaRefs>
-    <ds:schemaRef ds:uri="http://schemas.microsoft.com/office/2006/metadata/properties"/>
-    <ds:schemaRef ds:uri="http://schemas.microsoft.com/office/infopath/2007/PartnerControls"/>
-    <ds:schemaRef ds:uri="71af3243-3dd4-4a8d-8c0d-dd76da1f02a5"/>
-  </ds:schemaRefs>
-</ds:datastoreItem>
+<file path=customXml/item4.xml><?xml version="1.0" encoding="utf-8"?>
+<b:Sources xmlns:b="http://schemas.openxmlformats.org/officeDocument/2006/bibliography" xmlns="http://schemas.openxmlformats.org/officeDocument/2006/bibliography" SelectedStyle="\APASixthEditionOfficeOnline.xsl" StyleName="APA" Version="6"/>
 </file>
 
-<file path=customXml/itemProps2.xml><?xml version="1.0" encoding="utf-8"?>
+<file path=customXml/itemProps1.xml><?xml version="1.0" encoding="utf-8"?>
 <ds:datastoreItem xmlns:ds="http://schemas.openxmlformats.org/officeDocument/2006/customXml" ds:itemID="{647FEFD4-54E2-43C2-B579-757DDE7F1A35}">
   <ds:schemaRefs>
     <ds:schemaRef ds:uri="http://schemas.microsoft.com/office/2006/metadata/contentType"/>
@@ -6973,18 +7079,28 @@
 </ds:datastoreItem>
 </file>
 
+<file path=customXml/itemProps2.xml><?xml version="1.0" encoding="utf-8"?>
+<ds:datastoreItem xmlns:ds="http://schemas.openxmlformats.org/officeDocument/2006/customXml" ds:itemID="{F1735428-6F95-4096-840F-2DD96B16B624}">
+  <ds:schemaRefs>
+    <ds:schemaRef ds:uri="http://schemas.microsoft.com/office/2006/metadata/properties"/>
+    <ds:schemaRef ds:uri="http://schemas.microsoft.com/office/infopath/2007/PartnerControls"/>
+    <ds:schemaRef ds:uri="71af3243-3dd4-4a8d-8c0d-dd76da1f02a5"/>
+  </ds:schemaRefs>
+</ds:datastoreItem>
+</file>
+
 <file path=customXml/itemProps3.xml><?xml version="1.0" encoding="utf-8"?>
+<ds:datastoreItem xmlns:ds="http://schemas.openxmlformats.org/officeDocument/2006/customXml" ds:itemID="{C3ED917E-6B3F-4995-8090-FD9CFEE66038}">
+  <ds:schemaRefs>
+    <ds:schemaRef ds:uri="http://schemas.microsoft.com/sharepoint/v3/contenttype/forms"/>
+  </ds:schemaRefs>
+</ds:datastoreItem>
+</file>
+
+<file path=customXml/itemProps4.xml><?xml version="1.0" encoding="utf-8"?>
 <ds:datastoreItem xmlns:ds="http://schemas.openxmlformats.org/officeDocument/2006/customXml" ds:itemID="{A0A66760-6526-4521-840F-038872BD8C48}">
   <ds:schemaRefs>
     <ds:schemaRef ds:uri="http://schemas.openxmlformats.org/officeDocument/2006/bibliography"/>
   </ds:schemaRefs>
 </ds:datastoreItem>
-</file>
-
-<file path=customXml/itemProps4.xml><?xml version="1.0" encoding="utf-8"?>
-<ds:datastoreItem xmlns:ds="http://schemas.openxmlformats.org/officeDocument/2006/customXml" ds:itemID="{C3ED917E-6B3F-4995-8090-FD9CFEE66038}">
-  <ds:schemaRefs>
-    <ds:schemaRef ds:uri="http://schemas.microsoft.com/sharepoint/v3/contenttype/forms"/>
-  </ds:schemaRefs>
-</ds:datastoreItem>
 </file>
</xml_diff>